<commit_message>
updated the list of use cases
</commit_message>
<xml_diff>
--- a/list of case.docx
+++ b/list of case.docx
@@ -43,19 +43,31 @@
       </w:r>
       <w:r>
         <w:br/>
-        <w:t>View grade: Students can view their grade for a particular course they are enrolled in.</w:t>
+        <w:t xml:space="preserve">View grade: Students can view their </w:t>
+      </w:r>
+      <w:r>
+        <w:t>grades</w:t>
+      </w:r>
+      <w:r>
+        <w:t xml:space="preserve"> for a particular course they are enrolled in.</w:t>
       </w:r>
       <w:r>
         <w:br/>
-        <w:t>View courses: Students can view all the courses that are available in the university.</w:t>
+        <w:t xml:space="preserve">View courses: Students can view all the courses that are available </w:t>
+      </w:r>
+      <w:r>
+        <w:t>at</w:t>
+      </w:r>
+      <w:r>
+        <w:t xml:space="preserve"> the university.</w:t>
       </w:r>
       <w:r>
         <w:br/>
-        <w:t>View invoice and payment detail: Students can view the invoice and payment details for the courses they are enrolled in.</w:t>
+        <w:t>View payment detail: Students can view the payment details for the courses they are enrolled in.</w:t>
       </w:r>
       <w:r>
         <w:br/>
-        <w:t>View Student detail: Students can view their own details.</w:t>
+        <w:t>View Student detail: Students can view their details.</w:t>
       </w:r>
     </w:p>
     <w:p>
@@ -94,7 +106,19 @@
         <w:pStyle w:val="NormalWeb"/>
       </w:pPr>
       <w:r>
-        <w:t>View student records:  lecturer can view the records of all the students enrolled in the course.</w:t>
+        <w:t>View student records:  </w:t>
+      </w:r>
+      <w:r>
+        <w:t>L</w:t>
+      </w:r>
+      <w:r>
+        <w:t>ecturer</w:t>
+      </w:r>
+      <w:r>
+        <w:t>s</w:t>
+      </w:r>
+      <w:r>
+        <w:t xml:space="preserve"> can view the records of all the students enrolled in the course.</w:t>
       </w:r>
     </w:p>
     <w:p>
@@ -111,7 +135,13 @@
         <w:pStyle w:val="NormalWeb"/>
       </w:pPr>
       <w:r>
-        <w:t>Register a new student: Administrators can register a new student to the university.</w:t>
+        <w:t xml:space="preserve">Register a new student: Administrators can register a new student </w:t>
+      </w:r>
+      <w:r>
+        <w:t>at</w:t>
+      </w:r>
+      <w:r>
+        <w:t xml:space="preserve"> the university.</w:t>
       </w:r>
       <w:r>
         <w:br/>
@@ -123,11 +153,13 @@
       </w:r>
       <w:r>
         <w:br/>
-        <w:t>Update payment status: Administrators can update the payment status of a student enrolled in a course.</w:t>
-      </w:r>
-      <w:r>
-        <w:br/>
-        <w:t>View courses: Administrators can view all the courses that are available in the university.</w:t>
+        <w:t xml:space="preserve">View courses: Administrators can view all the courses that are available </w:t>
+      </w:r>
+      <w:r>
+        <w:t>at</w:t>
+      </w:r>
+      <w:r>
+        <w:t xml:space="preserve"> the university.</w:t>
       </w:r>
       <w:r>
         <w:br/>

</xml_diff>